<commit_message>
feat: ADD ej 3 and interface changes
</commit_message>
<xml_diff>
--- a/doc/TEMA1 - Preguntas Documental.docx
+++ b/doc/TEMA1 - Preguntas Documental.docx
@@ -1666,6 +1666,7 @@
     <w:qFormat/>
     <w:pPr>
       <w:widowControl/>
+      <w:suppressAutoHyphens w:val="true"/>
       <w:bidi w:val="0"/>
       <w:spacing w:lineRule="auto" w:line="259" w:before="0" w:after="160"/>
       <w:jc w:val="left"/>
@@ -1761,6 +1762,32 @@
       <w:rFonts w:cs="Lucida Sans"/>
     </w:rPr>
   </w:style>
+  <w:style w:type="paragraph" w:styleId="Ttulouser">
+    <w:name w:val="Título (user)"/>
+    <w:basedOn w:val="Normal"/>
+    <w:next w:val="BodyText"/>
+    <w:qFormat/>
+    <w:pPr>
+      <w:keepNext w:val="true"/>
+      <w:spacing w:before="240" w:after="120"/>
+    </w:pPr>
+    <w:rPr>
+      <w:rFonts w:ascii="Arial" w:hAnsi="Arial" w:eastAsia="Microsoft YaHei" w:cs="Lucida Sans"/>
+      <w:sz w:val="28"/>
+      <w:szCs w:val="28"/>
+    </w:rPr>
+  </w:style>
+  <w:style w:type="paragraph" w:styleId="ndiceuser">
+    <w:name w:val="Índice (user)"/>
+    <w:basedOn w:val="Normal"/>
+    <w:qFormat/>
+    <w:pPr>
+      <w:suppressLineNumbers/>
+    </w:pPr>
+    <w:rPr>
+      <w:rFonts w:cs="Lucida Sans"/>
+    </w:rPr>
+  </w:style>
   <w:style w:type="paragraph" w:styleId="ListParagraph">
     <w:name w:val="List Paragraph"/>
     <w:basedOn w:val="Normal"/>
@@ -1772,6 +1799,13 @@
       <w:ind w:left="720"/>
       <w:contextualSpacing/>
     </w:pPr>
+    <w:rPr/>
+  </w:style>
+  <w:style w:type="paragraph" w:styleId="Cabeceraypieuser">
+    <w:name w:val="Cabecera y pie (user)"/>
+    <w:basedOn w:val="Normal"/>
+    <w:qFormat/>
+    <w:pPr/>
     <w:rPr/>
   </w:style>
   <w:style w:type="paragraph" w:styleId="Cabeceraypie">
@@ -1815,8 +1849,8 @@
     </w:pPr>
     <w:rPr/>
   </w:style>
-  <w:style w:type="numbering" w:styleId="Ningunalista" w:default="1">
-    <w:name w:val="Ninguna lista"/>
+  <w:style w:type="numbering" w:styleId="Ningunalistauser" w:default="1">
+    <w:name w:val="Ninguna lista (user)"/>
     <w:uiPriority w:val="99"/>
     <w:semiHidden/>
     <w:unhideWhenUsed/>

</xml_diff>